<commit_message>
Assignment submission for Team 43
</commit_message>
<xml_diff>
--- a/Team Assignment 1/Explanation.docx
+++ b/Team Assignment 1/Explanation.docx
@@ -5,6 +5,7 @@
     <w:tbl>
       <w:tblPr>
         <w:tblStyle w:val="TableGrid"/>
+        <w:tblpPr w:leftFromText="180" w:rightFromText="180" w:horzAnchor="margin" w:tblpY="570"/>
         <w:tblW w:w="0" w:type="auto"/>
         <w:tblLook w:val="04A0" w:firstRow="1" w:lastRow="0" w:firstColumn="1" w:lastColumn="0" w:noHBand="0" w:noVBand="1"/>
       </w:tblPr>
@@ -432,37 +433,31 @@
               <w:jc w:val="center"/>
             </w:pPr>
             <w:r>
-              <w:t>0</w:t>
-            </w:r>
-          </w:p>
-        </w:tc>
-        <w:tc>
-          <w:tcPr>
-            <w:tcW w:w="1368" w:type="dxa"/>
-          </w:tcPr>
-          <w:p>
-            <w:pPr>
-              <w:jc w:val="center"/>
-            </w:pPr>
-          </w:p>
-        </w:tc>
-        <w:tc>
-          <w:tcPr>
-            <w:tcW w:w="1368" w:type="dxa"/>
-          </w:tcPr>
-          <w:p>
-            <w:pPr>
-              <w:jc w:val="center"/>
-            </w:pPr>
-            <w:r>
-              <w:t>A+B+C</w:t>
-            </w:r>
-            <w:r>
-              <w:t>’</w:t>
-            </w:r>
-            <w:r>
-              <w:t>+D</w:t>
-            </w:r>
+              <w:t>1</w:t>
+            </w:r>
+          </w:p>
+        </w:tc>
+        <w:tc>
+          <w:tcPr>
+            <w:tcW w:w="1368" w:type="dxa"/>
+          </w:tcPr>
+          <w:p>
+            <w:pPr>
+              <w:jc w:val="center"/>
+            </w:pPr>
+            <w:r>
+              <w:t>ABC’D</w:t>
+            </w:r>
+          </w:p>
+        </w:tc>
+        <w:tc>
+          <w:tcPr>
+            <w:tcW w:w="1368" w:type="dxa"/>
+          </w:tcPr>
+          <w:p>
+            <w:pPr>
+              <w:jc w:val="center"/>
+            </w:pPr>
           </w:p>
         </w:tc>
       </w:tr>
@@ -528,40 +523,31 @@
               <w:jc w:val="center"/>
             </w:pPr>
             <w:r>
-              <w:t>0</w:t>
-            </w:r>
-          </w:p>
-        </w:tc>
-        <w:tc>
-          <w:tcPr>
-            <w:tcW w:w="1368" w:type="dxa"/>
-          </w:tcPr>
-          <w:p>
-            <w:pPr>
-              <w:jc w:val="center"/>
-            </w:pPr>
-          </w:p>
-        </w:tc>
-        <w:tc>
-          <w:tcPr>
-            <w:tcW w:w="1368" w:type="dxa"/>
-          </w:tcPr>
-          <w:p>
-            <w:pPr>
-              <w:jc w:val="center"/>
-            </w:pPr>
-            <w:r>
-              <w:t>A+B+C</w:t>
-            </w:r>
-            <w:r>
-              <w:t>’</w:t>
-            </w:r>
-            <w:r>
-              <w:t>+D</w:t>
-            </w:r>
-            <w:r>
-              <w:t>’</w:t>
-            </w:r>
+              <w:t>1</w:t>
+            </w:r>
+          </w:p>
+        </w:tc>
+        <w:tc>
+          <w:tcPr>
+            <w:tcW w:w="1368" w:type="dxa"/>
+          </w:tcPr>
+          <w:p>
+            <w:pPr>
+              <w:jc w:val="center"/>
+            </w:pPr>
+            <w:r>
+              <w:t>ABC’D’</w:t>
+            </w:r>
+          </w:p>
+        </w:tc>
+        <w:tc>
+          <w:tcPr>
+            <w:tcW w:w="1368" w:type="dxa"/>
+          </w:tcPr>
+          <w:p>
+            <w:pPr>
+              <w:jc w:val="center"/>
+            </w:pPr>
           </w:p>
         </w:tc>
       </w:tr>
@@ -640,22 +626,7 @@
               <w:jc w:val="center"/>
             </w:pPr>
             <w:r>
-              <w:t>A</w:t>
-            </w:r>
-            <w:r>
-              <w:t>’</w:t>
-            </w:r>
-            <w:r>
-              <w:t>BC</w:t>
-            </w:r>
-            <w:r>
-              <w:t>’</w:t>
-            </w:r>
-            <w:r>
-              <w:t>D</w:t>
-            </w:r>
-            <w:r>
-              <w:t>’</w:t>
+              <w:t>A’BC’D’</w:t>
             </w:r>
           </w:p>
         </w:tc>
@@ -745,19 +716,16 @@
               <w:jc w:val="center"/>
             </w:pPr>
             <w:r>
-              <w:t>A</w:t>
+              <w:t>AB</w:t>
             </w:r>
             <w:r>
               <w:t>’</w:t>
             </w:r>
             <w:r>
-              <w:t>BC</w:t>
+              <w:t>CD</w:t>
             </w:r>
             <w:r>
               <w:t>’</w:t>
-            </w:r>
-            <w:r>
-              <w:t>D</w:t>
             </w:r>
           </w:p>
         </w:tc>
@@ -847,16 +815,7 @@
               <w:jc w:val="center"/>
             </w:pPr>
             <w:r>
-              <w:t>A</w:t>
-            </w:r>
-            <w:r>
-              <w:t>’</w:t>
-            </w:r>
-            <w:r>
-              <w:t>BCD</w:t>
-            </w:r>
-            <w:r>
-              <w:t>’</w:t>
+              <w:t>A’BCD’</w:t>
             </w:r>
           </w:p>
         </w:tc>
@@ -933,46 +892,31 @@
               <w:jc w:val="center"/>
             </w:pPr>
             <w:r>
-              <w:t>0</w:t>
-            </w:r>
-          </w:p>
-        </w:tc>
-        <w:tc>
-          <w:tcPr>
-            <w:tcW w:w="1368" w:type="dxa"/>
-          </w:tcPr>
-          <w:p>
-            <w:pPr>
-              <w:jc w:val="center"/>
-            </w:pPr>
-          </w:p>
-        </w:tc>
-        <w:tc>
-          <w:tcPr>
-            <w:tcW w:w="1368" w:type="dxa"/>
-          </w:tcPr>
-          <w:p>
-            <w:pPr>
-              <w:jc w:val="center"/>
-            </w:pPr>
-            <w:r>
-              <w:t>A+B</w:t>
-            </w:r>
-            <w:r>
-              <w:t>’</w:t>
-            </w:r>
-            <w:r>
-              <w:t>+C</w:t>
-            </w:r>
-            <w:r>
-              <w:t>’</w:t>
-            </w:r>
-            <w:r>
-              <w:t>+D</w:t>
-            </w:r>
-            <w:r>
-              <w:t>’</w:t>
-            </w:r>
+              <w:t>1</w:t>
+            </w:r>
+          </w:p>
+        </w:tc>
+        <w:tc>
+          <w:tcPr>
+            <w:tcW w:w="1368" w:type="dxa"/>
+          </w:tcPr>
+          <w:p>
+            <w:pPr>
+              <w:jc w:val="center"/>
+            </w:pPr>
+            <w:r>
+              <w:t>AB’C’D’</w:t>
+            </w:r>
+          </w:p>
+        </w:tc>
+        <w:tc>
+          <w:tcPr>
+            <w:tcW w:w="1368" w:type="dxa"/>
+          </w:tcPr>
+          <w:p>
+            <w:pPr>
+              <w:jc w:val="center"/>
+            </w:pPr>
           </w:p>
         </w:tc>
       </w:tr>
@@ -1038,37 +982,31 @@
               <w:jc w:val="center"/>
             </w:pPr>
             <w:r>
-              <w:t>0</w:t>
-            </w:r>
-          </w:p>
-        </w:tc>
-        <w:tc>
-          <w:tcPr>
-            <w:tcW w:w="1368" w:type="dxa"/>
-          </w:tcPr>
-          <w:p>
-            <w:pPr>
-              <w:jc w:val="center"/>
-            </w:pPr>
-          </w:p>
-        </w:tc>
-        <w:tc>
-          <w:tcPr>
-            <w:tcW w:w="1368" w:type="dxa"/>
-          </w:tcPr>
-          <w:p>
-            <w:pPr>
-              <w:jc w:val="center"/>
-            </w:pPr>
-            <w:r>
-              <w:t>A</w:t>
-            </w:r>
-            <w:r>
-              <w:t>’</w:t>
-            </w:r>
-            <w:r>
-              <w:t>+B+C+D</w:t>
-            </w:r>
+              <w:t>1</w:t>
+            </w:r>
+          </w:p>
+        </w:tc>
+        <w:tc>
+          <w:tcPr>
+            <w:tcW w:w="1368" w:type="dxa"/>
+          </w:tcPr>
+          <w:p>
+            <w:pPr>
+              <w:jc w:val="center"/>
+            </w:pPr>
+            <w:r>
+              <w:t>A’BCD</w:t>
+            </w:r>
+          </w:p>
+        </w:tc>
+        <w:tc>
+          <w:tcPr>
+            <w:tcW w:w="1368" w:type="dxa"/>
+          </w:tcPr>
+          <w:p>
+            <w:pPr>
+              <w:jc w:val="center"/>
+            </w:pPr>
           </w:p>
         </w:tc>
       </w:tr>
@@ -1147,19 +1085,7 @@
               <w:jc w:val="center"/>
             </w:pPr>
             <w:r>
-              <w:t>AB</w:t>
-            </w:r>
-            <w:r>
-              <w:t>’</w:t>
-            </w:r>
-            <w:r>
-              <w:t>C</w:t>
-            </w:r>
-            <w:r>
-              <w:t>’</w:t>
-            </w:r>
-            <w:r>
-              <w:t>D</w:t>
+              <w:t>AB’C’D</w:t>
             </w:r>
           </w:p>
         </w:tc>
@@ -1236,43 +1162,31 @@
               <w:jc w:val="center"/>
             </w:pPr>
             <w:r>
-              <w:t>0</w:t>
-            </w:r>
-          </w:p>
-        </w:tc>
-        <w:tc>
-          <w:tcPr>
-            <w:tcW w:w="1368" w:type="dxa"/>
-          </w:tcPr>
-          <w:p>
-            <w:pPr>
-              <w:jc w:val="center"/>
-            </w:pPr>
-          </w:p>
-        </w:tc>
-        <w:tc>
-          <w:tcPr>
-            <w:tcW w:w="1368" w:type="dxa"/>
-          </w:tcPr>
-          <w:p>
-            <w:pPr>
-              <w:jc w:val="center"/>
-            </w:pPr>
-            <w:r>
-              <w:t>A</w:t>
-            </w:r>
-            <w:r>
-              <w:t>’</w:t>
-            </w:r>
-            <w:r>
-              <w:t>+B+C</w:t>
-            </w:r>
-            <w:r>
-              <w:t>’</w:t>
-            </w:r>
-            <w:r>
-              <w:t>+D</w:t>
-            </w:r>
+              <w:t>1</w:t>
+            </w:r>
+          </w:p>
+        </w:tc>
+        <w:tc>
+          <w:tcPr>
+            <w:tcW w:w="1368" w:type="dxa"/>
+          </w:tcPr>
+          <w:p>
+            <w:pPr>
+              <w:jc w:val="center"/>
+            </w:pPr>
+            <w:r>
+              <w:t>A’BC’D</w:t>
+            </w:r>
+          </w:p>
+        </w:tc>
+        <w:tc>
+          <w:tcPr>
+            <w:tcW w:w="1368" w:type="dxa"/>
+          </w:tcPr>
+          <w:p>
+            <w:pPr>
+              <w:jc w:val="center"/>
+            </w:pPr>
           </w:p>
         </w:tc>
       </w:tr>
@@ -1351,13 +1265,7 @@
               <w:jc w:val="center"/>
             </w:pPr>
             <w:r>
-              <w:t>AB</w:t>
-            </w:r>
-            <w:r>
-              <w:t>’</w:t>
-            </w:r>
-            <w:r>
-              <w:t>CD</w:t>
+              <w:t>AB’CD</w:t>
             </w:r>
           </w:p>
         </w:tc>
@@ -1434,43 +1342,31 @@
               <w:jc w:val="center"/>
             </w:pPr>
             <w:r>
-              <w:t>0</w:t>
-            </w:r>
-          </w:p>
-        </w:tc>
-        <w:tc>
-          <w:tcPr>
-            <w:tcW w:w="1368" w:type="dxa"/>
-          </w:tcPr>
-          <w:p>
-            <w:pPr>
-              <w:jc w:val="center"/>
-            </w:pPr>
-          </w:p>
-        </w:tc>
-        <w:tc>
-          <w:tcPr>
-            <w:tcW w:w="1368" w:type="dxa"/>
-          </w:tcPr>
-          <w:p>
-            <w:pPr>
-              <w:jc w:val="center"/>
-            </w:pPr>
-            <w:r>
-              <w:t>A</w:t>
-            </w:r>
-            <w:r>
-              <w:t>’</w:t>
-            </w:r>
-            <w:r>
-              <w:t>+B</w:t>
-            </w:r>
-            <w:r>
-              <w:t>’</w:t>
-            </w:r>
-            <w:r>
-              <w:t>+C+D</w:t>
-            </w:r>
+              <w:t>1</w:t>
+            </w:r>
+          </w:p>
+        </w:tc>
+        <w:tc>
+          <w:tcPr>
+            <w:tcW w:w="1368" w:type="dxa"/>
+          </w:tcPr>
+          <w:p>
+            <w:pPr>
+              <w:jc w:val="center"/>
+            </w:pPr>
+            <w:r>
+              <w:t>A’B’CD</w:t>
+            </w:r>
+          </w:p>
+        </w:tc>
+        <w:tc>
+          <w:tcPr>
+            <w:tcW w:w="1368" w:type="dxa"/>
+          </w:tcPr>
+          <w:p>
+            <w:pPr>
+              <w:jc w:val="center"/>
+            </w:pPr>
           </w:p>
         </w:tc>
       </w:tr>
@@ -1536,52 +1432,31 @@
               <w:jc w:val="center"/>
             </w:pPr>
             <w:r>
-              <w:t>0</w:t>
-            </w:r>
-          </w:p>
-        </w:tc>
-        <w:tc>
-          <w:tcPr>
-            <w:tcW w:w="1368" w:type="dxa"/>
-          </w:tcPr>
-          <w:p>
-            <w:pPr>
-              <w:jc w:val="center"/>
-            </w:pPr>
-          </w:p>
-        </w:tc>
-        <w:tc>
-          <w:tcPr>
-            <w:tcW w:w="1368" w:type="dxa"/>
-          </w:tcPr>
-          <w:p>
-            <w:pPr>
-              <w:jc w:val="center"/>
-            </w:pPr>
-            <w:r>
-              <w:t>A</w:t>
-            </w:r>
-            <w:r>
-              <w:t>’+</w:t>
-            </w:r>
-            <w:r>
-              <w:t>B</w:t>
-            </w:r>
-            <w:r>
-              <w:t>’+</w:t>
-            </w:r>
-            <w:r>
-              <w:t>C</w:t>
-            </w:r>
-            <w:r>
-              <w:t>+</w:t>
-            </w:r>
-            <w:r>
-              <w:t>D</w:t>
-            </w:r>
-            <w:r>
-              <w:t>’</w:t>
-            </w:r>
+              <w:t>1</w:t>
+            </w:r>
+          </w:p>
+        </w:tc>
+        <w:tc>
+          <w:tcPr>
+            <w:tcW w:w="1368" w:type="dxa"/>
+          </w:tcPr>
+          <w:p>
+            <w:pPr>
+              <w:jc w:val="center"/>
+            </w:pPr>
+            <w:r>
+              <w:t>A’B’CD’</w:t>
+            </w:r>
+          </w:p>
+        </w:tc>
+        <w:tc>
+          <w:tcPr>
+            <w:tcW w:w="1368" w:type="dxa"/>
+          </w:tcPr>
+          <w:p>
+            <w:pPr>
+              <w:jc w:val="center"/>
+            </w:pPr>
           </w:p>
         </w:tc>
       </w:tr>
@@ -1660,10 +1535,7 @@
               <w:jc w:val="center"/>
             </w:pPr>
             <w:r>
-              <w:t>ABCD</w:t>
-            </w:r>
-            <w:r>
-              <w:t>’</w:t>
+              <w:t>ABCD’</w:t>
             </w:r>
           </w:p>
         </w:tc>
@@ -1916,271 +1788,238 @@
     <w:p>
       <w:pPr>
         <w:jc w:val="center"/>
+        <w:rPr>
+          <w:b/>
+          <w:bCs/>
+          <w:sz w:val="24"/>
+          <w:szCs w:val="24"/>
+          <w:u w:val="single"/>
+        </w:rPr>
       </w:pPr>
+      <w:r>
+        <w:rPr>
+          <w:b/>
+          <w:bCs/>
+          <w:sz w:val="24"/>
+          <w:szCs w:val="24"/>
+          <w:u w:val="single"/>
+        </w:rPr>
+        <w:t xml:space="preserve">Team 43 Circuit Datasheet </w:t>
+      </w:r>
+    </w:p>
+    <w:p/>
+    <w:p>
+      <w:proofErr w:type="spellStart"/>
+      <w:r>
+        <w:t>minterm</w:t>
+      </w:r>
+      <w:proofErr w:type="spellEnd"/>
+      <w:r>
+        <w:t xml:space="preserve"> F = ∑ (</w:t>
+      </w:r>
+      <w:proofErr w:type="gramStart"/>
+      <w:r>
+        <w:t>1 ,</w:t>
+      </w:r>
+      <w:proofErr w:type="gramEnd"/>
+      <w:r>
+        <w:t xml:space="preserve"> 2, 3,</w:t>
+      </w:r>
+      <w:r>
+        <w:t xml:space="preserve"> 4 , 5 , 6 </w:t>
+      </w:r>
+      <w:r>
+        <w:t>,7</w:t>
+      </w:r>
+      <w:r>
+        <w:t>,</w:t>
+      </w:r>
+      <w:r>
+        <w:t>8,</w:t>
+      </w:r>
+      <w:r>
+        <w:t xml:space="preserve"> 9 ,</w:t>
+      </w:r>
+      <w:r>
+        <w:t>10,</w:t>
+      </w:r>
+      <w:r>
+        <w:t xml:space="preserve"> 11 ,</w:t>
+      </w:r>
+      <w:r>
+        <w:t>12,13,</w:t>
+      </w:r>
+      <w:r>
+        <w:t xml:space="preserve"> 14 , 15)</w:t>
+      </w:r>
     </w:p>
     <w:p>
-      <w:proofErr w:type="spellStart"/>
-      <w:r>
-        <w:t>minterm</w:t>
-      </w:r>
-      <w:proofErr w:type="spellEnd"/>
-      <w:r>
-        <w:t xml:space="preserve"> F = ∑ (1 , 4 , 5 , 6 , 9 , 11 , 14 , 15)</w:t>
+      <w:pPr>
+        <w:ind w:left="975"/>
+      </w:pPr>
+      <w:r>
+        <w:t>=</w:t>
+      </w:r>
+      <w:r>
+        <w:t xml:space="preserve"> </w:t>
+      </w:r>
+      <w:r>
+        <w:t>A’B’C’D</w:t>
+      </w:r>
+      <w:r>
+        <w:t>+</w:t>
+      </w:r>
+      <w:r>
+        <w:t xml:space="preserve"> </w:t>
+      </w:r>
+      <w:r>
+        <w:t>ABC’D</w:t>
+      </w:r>
+      <w:r>
+        <w:t>+</w:t>
+      </w:r>
+      <w:r>
+        <w:t xml:space="preserve"> </w:t>
+      </w:r>
+      <w:r>
+        <w:t>ABC’D’</w:t>
+      </w:r>
+      <w:r>
+        <w:t>+</w:t>
+      </w:r>
+      <w:r>
+        <w:t xml:space="preserve"> </w:t>
+      </w:r>
+      <w:r>
+        <w:t>A’BC’D’</w:t>
+      </w:r>
+      <w:r>
+        <w:t>+</w:t>
+      </w:r>
+      <w:r>
+        <w:t xml:space="preserve"> </w:t>
+      </w:r>
+      <w:r>
+        <w:t>AB’CD’</w:t>
+      </w:r>
+      <w:r>
+        <w:t>+</w:t>
+      </w:r>
+      <w:r>
+        <w:t xml:space="preserve"> </w:t>
+      </w:r>
+      <w:r>
+        <w:t>A’BCD’</w:t>
+      </w:r>
+      <w:r>
+        <w:t>+</w:t>
+      </w:r>
+      <w:r>
+        <w:t xml:space="preserve"> </w:t>
+      </w:r>
+      <w:r>
+        <w:t>AB’C’D’</w:t>
+      </w:r>
+      <w:r>
+        <w:t>+</w:t>
+      </w:r>
+      <w:r>
+        <w:t xml:space="preserve"> </w:t>
+      </w:r>
+      <w:r>
+        <w:t>A’BCD</w:t>
+      </w:r>
+      <w:r>
+        <w:t>+</w:t>
+      </w:r>
+      <w:r>
+        <w:t xml:space="preserve"> </w:t>
+      </w:r>
+      <w:r>
+        <w:t>AB’C’D</w:t>
+      </w:r>
+      <w:r>
+        <w:t>+</w:t>
+      </w:r>
+      <w:r>
+        <w:t xml:space="preserve"> </w:t>
+      </w:r>
+      <w:r>
+        <w:t>A’BC’D</w:t>
+      </w:r>
+      <w:r>
+        <w:t>+</w:t>
+      </w:r>
+      <w:r>
+        <w:t xml:space="preserve"> </w:t>
+      </w:r>
+      <w:r>
+        <w:t>AB’CD</w:t>
+      </w:r>
+      <w:r>
+        <w:t>+</w:t>
+      </w:r>
+      <w:r>
+        <w:t xml:space="preserve"> </w:t>
+      </w:r>
+      <w:r>
+        <w:t>A’B’CD</w:t>
+      </w:r>
+      <w:r>
+        <w:t>+</w:t>
+      </w:r>
+      <w:r>
+        <w:t xml:space="preserve"> </w:t>
+      </w:r>
+      <w:r>
+        <w:t>A’B’CD’</w:t>
+      </w:r>
+      <w:r>
+        <w:t>+</w:t>
+      </w:r>
+      <w:r>
+        <w:t xml:space="preserve"> </w:t>
+      </w:r>
+      <w:r>
+        <w:t>ABCD’</w:t>
+      </w:r>
+      <w:r>
+        <w:t>+</w:t>
+      </w:r>
+      <w:r>
+        <w:t xml:space="preserve"> </w:t>
+      </w:r>
+      <w:r>
+        <w:t>ABCD</w:t>
       </w:r>
     </w:p>
     <w:p>
       <w:r>
-        <w:tab/>
-        <w:t xml:space="preserve">     = A’B’C’D+</w:t>
-      </w:r>
-      <w:r>
-        <w:t xml:space="preserve"> </w:t>
-      </w:r>
-      <w:r>
-        <w:t>A</w:t>
-      </w:r>
-      <w:r>
-        <w:t>’</w:t>
-      </w:r>
-      <w:r>
-        <w:t>BC</w:t>
-      </w:r>
-      <w:r>
-        <w:t>’</w:t>
-      </w:r>
-      <w:r>
-        <w:t>D</w:t>
-      </w:r>
-      <w:r>
-        <w:t>’</w:t>
-      </w:r>
-      <w:r>
-        <w:t>+</w:t>
-      </w:r>
-      <w:r>
-        <w:t xml:space="preserve"> </w:t>
-      </w:r>
-      <w:r>
-        <w:t>A</w:t>
-      </w:r>
-      <w:r>
-        <w:t>’</w:t>
-      </w:r>
-      <w:r>
-        <w:t>BC</w:t>
-      </w:r>
-      <w:r>
-        <w:t>’</w:t>
-      </w:r>
-      <w:r>
-        <w:t>D+</w:t>
-      </w:r>
-      <w:r>
-        <w:t xml:space="preserve"> </w:t>
-      </w:r>
-      <w:r>
-        <w:t>A</w:t>
-      </w:r>
-      <w:r>
-        <w:t>’</w:t>
-      </w:r>
-      <w:r>
-        <w:t>BCD</w:t>
-      </w:r>
-      <w:r>
-        <w:t>’</w:t>
-      </w:r>
-      <w:r>
-        <w:t>+</w:t>
-      </w:r>
-      <w:r>
-        <w:t xml:space="preserve"> </w:t>
-      </w:r>
-      <w:r>
-        <w:t>AB</w:t>
-      </w:r>
-      <w:r>
-        <w:t>’</w:t>
-      </w:r>
-      <w:r>
-        <w:t>C</w:t>
-      </w:r>
-      <w:r>
-        <w:t>’</w:t>
-      </w:r>
-      <w:r>
-        <w:t>D+</w:t>
-      </w:r>
-      <w:r>
-        <w:t xml:space="preserve"> </w:t>
-      </w:r>
-      <w:r>
-        <w:t>AB</w:t>
-      </w:r>
-      <w:r>
-        <w:t>’</w:t>
-      </w:r>
-      <w:r>
-        <w:t>CD+</w:t>
-      </w:r>
-      <w:r>
-        <w:t xml:space="preserve"> </w:t>
-      </w:r>
-      <w:r>
-        <w:t>ABCD</w:t>
-      </w:r>
-      <w:r>
-        <w:t>’</w:t>
-      </w:r>
-      <w:r>
-        <w:t>+</w:t>
-      </w:r>
-      <w:r>
-        <w:t xml:space="preserve"> </w:t>
-      </w:r>
-      <w:r>
-        <w:t>ABCD</w:t>
-      </w:r>
-      <w:r>
-        <w:tab/>
-      </w:r>
-    </w:p>
-    <w:p>
-      <w:r>
-        <w:t>maxterm F =  π  (0 , 2 , 3 , 7 , 8 , 10 , 12 , 13)</w:t>
+        <w:t xml:space="preserve">maxterm F </w:t>
+      </w:r>
+      <w:proofErr w:type="gramStart"/>
+      <w:r>
+        <w:t>=  π</w:t>
+      </w:r>
+      <w:proofErr w:type="gramEnd"/>
+      <w:r>
+        <w:t xml:space="preserve">  (0 )</w:t>
       </w:r>
     </w:p>
     <w:p>
       <w:pPr>
         <w:ind w:left="1020"/>
       </w:pPr>
-      <w:r>
-        <w:t xml:space="preserve">=  (A+B+C+D) </w:t>
-      </w:r>
-      <w:r>
-        <w:t>(A+B+C</w:t>
-      </w:r>
-      <w:r>
-        <w:t>’</w:t>
-      </w:r>
-      <w:r>
-        <w:t>+D)</w:t>
-      </w:r>
-      <w:r>
-        <w:t xml:space="preserve"> </w:t>
-      </w:r>
-      <w:r>
-        <w:t>(A+B+C</w:t>
-      </w:r>
-      <w:r>
-        <w:t>’</w:t>
-      </w:r>
-      <w:r>
-        <w:t>+D</w:t>
-      </w:r>
-      <w:r>
-        <w:t>’</w:t>
-      </w:r>
-      <w:r>
-        <w:t>)</w:t>
-      </w:r>
-      <w:r>
-        <w:t xml:space="preserve"> </w:t>
-      </w:r>
-      <w:r>
-        <w:t>(A+B</w:t>
-      </w:r>
-      <w:r>
-        <w:t>’</w:t>
-      </w:r>
-      <w:r>
-        <w:t>+C</w:t>
-      </w:r>
-      <w:r>
-        <w:t>’</w:t>
-      </w:r>
-      <w:r>
-        <w:t>+D</w:t>
-      </w:r>
-      <w:r>
-        <w:t>’</w:t>
-      </w:r>
-      <w:r>
-        <w:t>)</w:t>
-      </w:r>
-      <w:r>
-        <w:t xml:space="preserve"> </w:t>
-      </w:r>
-      <w:r>
-        <w:t>(A</w:t>
-      </w:r>
-      <w:r>
-        <w:t>’</w:t>
-      </w:r>
-      <w:r>
-        <w:t>+B+C+D)</w:t>
-      </w:r>
-      <w:r>
-        <w:t xml:space="preserve"> </w:t>
-      </w:r>
-      <w:r>
-        <w:t>(A</w:t>
-      </w:r>
-      <w:r>
-        <w:t>’</w:t>
-      </w:r>
-      <w:r>
-        <w:t>+B+C</w:t>
-      </w:r>
-      <w:r>
-        <w:t>’</w:t>
-      </w:r>
-      <w:r>
-        <w:t>+D)</w:t>
-      </w:r>
-      <w:r>
-        <w:t xml:space="preserve"> </w:t>
-      </w:r>
-      <w:r>
-        <w:t>(A</w:t>
-      </w:r>
-      <w:r>
-        <w:t>’</w:t>
-      </w:r>
-      <w:r>
-        <w:t>+B</w:t>
-      </w:r>
-      <w:r>
-        <w:t>’</w:t>
-      </w:r>
-      <w:r>
-        <w:t>+C+D)</w:t>
-      </w:r>
-      <w:r>
-        <w:t xml:space="preserve">                                                                                                </w:t>
-      </w:r>
-      <w:r>
-        <w:t>(A</w:t>
-      </w:r>
-      <w:r>
-        <w:t>’</w:t>
-      </w:r>
-      <w:r>
-        <w:t>+B</w:t>
-      </w:r>
-      <w:r>
-        <w:t>’</w:t>
-      </w:r>
-      <w:r>
-        <w:t>+C+D</w:t>
-      </w:r>
-      <w:r>
-        <w:t>’</w:t>
-      </w:r>
-      <w:r>
-        <w:t>)</w:t>
+      <w:proofErr w:type="gramStart"/>
+      <w:r>
+        <w:t>=  (</w:t>
+      </w:r>
+      <w:proofErr w:type="gramEnd"/>
+      <w:r>
+        <w:t>A+B+C+D)</w:t>
       </w:r>
     </w:p>
+    <w:p/>
     <w:sectPr>
       <w:pgSz w:w="12240" w:h="15840"/>
       <w:pgMar w:top="1440" w:right="1440" w:bottom="1440" w:left="1440" w:header="720" w:footer="720" w:gutter="0"/>
@@ -2314,6 +2153,7 @@
     <w:lsdException w:name="HTML Sample" w:semiHidden="1" w:unhideWhenUsed="1"/>
     <w:lsdException w:name="HTML Typewriter" w:semiHidden="1" w:unhideWhenUsed="1"/>
     <w:lsdException w:name="HTML Variable" w:semiHidden="1" w:unhideWhenUsed="1"/>
+    <w:lsdException w:name="Normal Table" w:semiHidden="1" w:unhideWhenUsed="1"/>
     <w:lsdException w:name="annotation subject" w:semiHidden="1" w:unhideWhenUsed="1"/>
     <w:lsdException w:name="No List" w:semiHidden="1" w:unhideWhenUsed="1"/>
     <w:lsdException w:name="Outline List 1" w:semiHidden="1" w:unhideWhenUsed="1"/>
@@ -2360,8 +2200,10 @@
     <w:lsdException w:name="Table Subtle 2" w:semiHidden="1" w:unhideWhenUsed="1"/>
     <w:lsdException w:name="Table Web 1" w:semiHidden="1" w:unhideWhenUsed="1"/>
     <w:lsdException w:name="Table Web 2" w:semiHidden="1" w:unhideWhenUsed="1"/>
+    <w:lsdException w:name="Table Web 3" w:semiHidden="1" w:unhideWhenUsed="1"/>
     <w:lsdException w:name="Balloon Text" w:semiHidden="1" w:unhideWhenUsed="1"/>
     <w:lsdException w:name="Table Grid" w:uiPriority="59"/>
+    <w:lsdException w:name="Table Theme" w:semiHidden="1" w:unhideWhenUsed="1"/>
     <w:lsdException w:name="Placeholder Text" w:semiHidden="1"/>
     <w:lsdException w:name="No Spacing" w:uiPriority="1" w:qFormat="1"/>
     <w:lsdException w:name="Light Shading" w:uiPriority="60"/>

</xml_diff>